<commit_message>
pontos de interrogação arranjados
</commit_message>
<xml_diff>
--- a/Documentação/Manual Instalação.docx
+++ b/Documentação/Manual Instalação.docx
@@ -1190,10 +1190,7 @@
       </w:r>
       <w:proofErr w:type="spellEnd"/>
       <w:r>
-        <w:t xml:space="preserve"> deteta. </w:t>
-      </w:r>
-      <w:r>
-        <w:t xml:space="preserve">Se não tiver obtido nenhum erro a base de dados está pronta a ser utilizada pelo </w:t>
+        <w:t xml:space="preserve"> deteta. Se não tiver obtido nenhum erro a base de dados está pronta a ser utilizada pelo </w:t>
       </w:r>
       <w:proofErr w:type="spellStart"/>
       <w:r>
@@ -1278,15 +1275,7 @@
         </w:r>
       </w:hyperlink>
       <w:r>
-        <w:t xml:space="preserve"> e tal como para o SGBD deve-se escolher a versão apropriada ao sistema operativo. Pode obter-se a versão mais </w:t>
-      </w:r>
-      <w:proofErr w:type="gramStart"/>
-      <w:r>
-        <w:t>recente</w:t>
-      </w:r>
-      <w:proofErr w:type="gramEnd"/>
-      <w:r>
-        <w:t xml:space="preserve"> mas deixa-se a nota que o </w:t>
+        <w:t xml:space="preserve"> e tal como para o SGBD deve-se escolher a versão apropriada ao sistema operativo. Pode obter-se a versão mais recente mas deixa-se a nota que o </w:t>
       </w:r>
       <w:proofErr w:type="spellStart"/>
       <w:r>
@@ -1870,7 +1859,24 @@
       </w:r>
       <w:proofErr w:type="spellEnd"/>
       <w:r>
-        <w:t xml:space="preserve"> devemos começar por extrair os conteúdos do ficheiro ???? para a pasta onde queremos que os seus ficheiros fiquem localizados.</w:t>
+        <w:t xml:space="preserve"> devemos </w:t>
+      </w:r>
+      <w:r>
+        <w:t xml:space="preserve">colocar a pasta </w:t>
+      </w:r>
+      <w:proofErr w:type="spellStart"/>
+      <w:r>
+        <w:t>VidereApp</w:t>
+      </w:r>
+      <w:proofErr w:type="spellEnd"/>
+      <w:r>
+        <w:t xml:space="preserve"> para a </w:t>
+      </w:r>
+      <w:r>
+        <w:t>diretoria</w:t>
+      </w:r>
+      <w:r>
+        <w:t xml:space="preserve"> onde queremos que os seus ficheiros fiquem localizados.</w:t>
       </w:r>
     </w:p>
     <w:p>
@@ -1968,12 +1974,10 @@
         <w:t xml:space="preserve"> à pasta dos </w:t>
       </w:r>
       <w:proofErr w:type="spellStart"/>
-      <w:proofErr w:type="gramStart"/>
       <w:r>
         <w:t>frames</w:t>
       </w:r>
       <w:proofErr w:type="spellEnd"/>
-      <w:proofErr w:type="gramEnd"/>
       <w:r>
         <w:t xml:space="preserve"> mas para os vídeos que são submetidos, por defeito é denominada de “vídeos”;</w:t>
       </w:r>
@@ -2037,14 +2041,9 @@
       </w:r>
       <w:proofErr w:type="spellStart"/>
       <w:r>
-        <w:t>dono_do_</w:t>
-      </w:r>
-      <w:proofErr w:type="gramStart"/>
-      <w:r>
-        <w:t>SGBD:password</w:t>
-      </w:r>
-      <w:proofErr w:type="spellEnd"/>
-      <w:proofErr w:type="gramEnd"/>
+        <w:t>dono_do_SGBD:password</w:t>
+      </w:r>
+      <w:proofErr w:type="spellEnd"/>
       <w:r>
         <w:t>;</w:t>
       </w:r>
@@ -2199,24 +2198,14 @@
                             <w:r>
                               <w:t xml:space="preserve">Figura </w:t>
                             </w:r>
-                            <w:r>
-                              <w:fldChar w:fldCharType="begin"/>
-                            </w:r>
-                            <w:r>
-                              <w:instrText xml:space="preserve"> SEQ Figura \* ARABIC </w:instrText>
-                            </w:r>
-                            <w:r>
-                              <w:fldChar w:fldCharType="separate"/>
-                            </w:r>
-                            <w:r>
-                              <w:rPr>
-                                <w:noProof/>
-                              </w:rPr>
-                              <w:t>1</w:t>
-                            </w:r>
-                            <w:r>
-                              <w:fldChar w:fldCharType="end"/>
-                            </w:r>
+                            <w:fldSimple w:instr=" SEQ Figura \* ARABIC ">
+                              <w:r>
+                                <w:rPr>
+                                  <w:noProof/>
+                                </w:rPr>
+                                <w:t>1</w:t>
+                              </w:r>
+                            </w:fldSimple>
                             <w:r>
                               <w:t xml:space="preserve"> - Explicação gráfica do URL para a base de dados</w:t>
                             </w:r>
@@ -2250,24 +2239,14 @@
                       <w:r>
                         <w:t xml:space="preserve">Figura </w:t>
                       </w:r>
-                      <w:r>
-                        <w:fldChar w:fldCharType="begin"/>
-                      </w:r>
-                      <w:r>
-                        <w:instrText xml:space="preserve"> SEQ Figura \* ARABIC </w:instrText>
-                      </w:r>
-                      <w:r>
-                        <w:fldChar w:fldCharType="separate"/>
-                      </w:r>
-                      <w:r>
-                        <w:rPr>
-                          <w:noProof/>
-                        </w:rPr>
-                        <w:t>1</w:t>
-                      </w:r>
-                      <w:r>
-                        <w:fldChar w:fldCharType="end"/>
-                      </w:r>
+                      <w:fldSimple w:instr=" SEQ Figura \* ARABIC ">
+                        <w:r>
+                          <w:rPr>
+                            <w:noProof/>
+                          </w:rPr>
+                          <w:t>1</w:t>
+                        </w:r>
+                      </w:fldSimple>
                       <w:r>
                         <w:t xml:space="preserve"> - Explicação gráfica do URL para a base de dados</w:t>
                       </w:r>
@@ -2327,15 +2306,7 @@
       </w:r>
       <w:proofErr w:type="spellEnd"/>
       <w:r>
-        <w:t xml:space="preserve"> e </w:t>
-      </w:r>
-      <w:proofErr w:type="gramStart"/>
-      <w:r>
-        <w:t>vice versa</w:t>
-      </w:r>
-      <w:proofErr w:type="gramEnd"/>
-      <w:r>
-        <w:t>;</w:t>
+        <w:t xml:space="preserve"> e vice versa;</w:t>
       </w:r>
     </w:p>
     <w:p>

</xml_diff>